<commit_message>
nm3mail package amended so revision number amended
git-svn-id: svn://127.0.0.1/Core@6146 17c802ae-cbca-534c-9e8e-6d19a4926c45
</commit_message>
<xml_diff>
--- a/trunk/doc/readme_nm_4301_fix9.docx
+++ b/trunk/doc/readme_nm_4301_fix9.docx
@@ -457,14 +457,6 @@
         <w:gridCol w:w="6662"/>
       </w:tblGrid>
       <w:tr>
-        <w:tblPrEx>
-          <w:tblCellMar>
-            <w:top w:w="0" w:type="dxa"/>
-            <w:left w:w="0" w:type="dxa"/>
-            <w:bottom w:w="0" w:type="dxa"/>
-            <w:right w:w="0" w:type="dxa"/>
-          </w:tblCellMar>
-        </w:tblPrEx>
         <w:trPr>
           <w:cantSplit/>
           <w:tblHeader/>
@@ -549,14 +541,6 @@
         </w:tc>
       </w:tr>
       <w:tr>
-        <w:tblPrEx>
-          <w:tblCellMar>
-            <w:top w:w="0" w:type="dxa"/>
-            <w:left w:w="0" w:type="dxa"/>
-            <w:bottom w:w="0" w:type="dxa"/>
-            <w:right w:w="0" w:type="dxa"/>
-          </w:tblCellMar>
-        </w:tblPrEx>
         <w:trPr>
           <w:cantSplit/>
           <w:tblHeader/>
@@ -655,29 +639,12 @@
                 <w:sz w:val="16"/>
                 <w:szCs w:val="16"/>
               </w:rPr>
-              <w:t>.</w:t>
-            </w:r>
-            <w:r>
-              <w:rPr>
-                <w:rFonts w:ascii="Calibri" w:hAnsi="Calibri" w:cs="Calibri"/>
-                <w:color w:val="000000"/>
-                <w:sz w:val="16"/>
-                <w:szCs w:val="16"/>
-              </w:rPr>
-              <w:t xml:space="preserve"> </w:t>
+              <w:t xml:space="preserve">. </w:t>
             </w:r>
           </w:p>
         </w:tc>
       </w:tr>
       <w:tr>
-        <w:tblPrEx>
-          <w:tblCellMar>
-            <w:top w:w="0" w:type="dxa"/>
-            <w:left w:w="0" w:type="dxa"/>
-            <w:bottom w:w="0" w:type="dxa"/>
-            <w:right w:w="0" w:type="dxa"/>
-          </w:tblCellMar>
-        </w:tblPrEx>
         <w:trPr>
           <w:cantSplit/>
           <w:tblHeader/>
@@ -753,14 +720,6 @@
         </w:tc>
       </w:tr>
       <w:tr>
-        <w:tblPrEx>
-          <w:tblCellMar>
-            <w:top w:w="0" w:type="dxa"/>
-            <w:left w:w="0" w:type="dxa"/>
-            <w:bottom w:w="0" w:type="dxa"/>
-            <w:right w:w="0" w:type="dxa"/>
-          </w:tblCellMar>
-        </w:tblPrEx>
         <w:trPr>
           <w:cantSplit/>
           <w:tblHeader/>
@@ -934,14 +893,6 @@
         </w:tc>
       </w:tr>
       <w:tr>
-        <w:tblPrEx>
-          <w:tblCellMar>
-            <w:top w:w="0" w:type="dxa"/>
-            <w:left w:w="0" w:type="dxa"/>
-            <w:bottom w:w="0" w:type="dxa"/>
-            <w:right w:w="0" w:type="dxa"/>
-          </w:tblCellMar>
-        </w:tblPrEx>
         <w:trPr>
           <w:cantSplit/>
           <w:tblHeader/>
@@ -1026,14 +977,6 @@
         </w:tc>
       </w:tr>
       <w:tr>
-        <w:tblPrEx>
-          <w:tblCellMar>
-            <w:top w:w="0" w:type="dxa"/>
-            <w:left w:w="0" w:type="dxa"/>
-            <w:bottom w:w="0" w:type="dxa"/>
-            <w:right w:w="0" w:type="dxa"/>
-          </w:tblCellMar>
-        </w:tblPrEx>
         <w:trPr>
           <w:cantSplit/>
           <w:tblHeader/>
@@ -1118,14 +1061,6 @@
         </w:tc>
       </w:tr>
       <w:tr>
-        <w:tblPrEx>
-          <w:tblCellMar>
-            <w:top w:w="0" w:type="dxa"/>
-            <w:left w:w="0" w:type="dxa"/>
-            <w:bottom w:w="0" w:type="dxa"/>
-            <w:right w:w="0" w:type="dxa"/>
-          </w:tblCellMar>
-        </w:tblPrEx>
         <w:trPr>
           <w:cantSplit/>
           <w:tblHeader/>
@@ -1210,14 +1145,6 @@
         </w:tc>
       </w:tr>
       <w:tr>
-        <w:tblPrEx>
-          <w:tblCellMar>
-            <w:top w:w="0" w:type="dxa"/>
-            <w:left w:w="0" w:type="dxa"/>
-            <w:bottom w:w="0" w:type="dxa"/>
-            <w:right w:w="0" w:type="dxa"/>
-          </w:tblCellMar>
-        </w:tblPrEx>
         <w:trPr>
           <w:cantSplit/>
           <w:tblHeader/>
@@ -1375,14 +1302,6 @@
         <w:gridCol w:w="1275"/>
       </w:tblGrid>
       <w:tr>
-        <w:tblPrEx>
-          <w:tblCellMar>
-            <w:top w:w="0" w:type="dxa"/>
-            <w:left w:w="0" w:type="dxa"/>
-            <w:bottom w:w="0" w:type="dxa"/>
-            <w:right w:w="0" w:type="dxa"/>
-          </w:tblCellMar>
-        </w:tblPrEx>
         <w:trPr>
           <w:cantSplit/>
           <w:tblHeader/>
@@ -1469,14 +1388,6 @@
         </w:tc>
       </w:tr>
       <w:tr>
-        <w:tblPrEx>
-          <w:tblCellMar>
-            <w:top w:w="0" w:type="dxa"/>
-            <w:left w:w="0" w:type="dxa"/>
-            <w:bottom w:w="0" w:type="dxa"/>
-            <w:right w:w="0" w:type="dxa"/>
-          </w:tblCellMar>
-        </w:tblPrEx>
         <w:trPr>
           <w:cantSplit/>
         </w:trPr>
@@ -1558,14 +1469,6 @@
         </w:tc>
       </w:tr>
       <w:tr>
-        <w:tblPrEx>
-          <w:tblCellMar>
-            <w:top w:w="0" w:type="dxa"/>
-            <w:left w:w="0" w:type="dxa"/>
-            <w:bottom w:w="0" w:type="dxa"/>
-            <w:right w:w="0" w:type="dxa"/>
-          </w:tblCellMar>
-        </w:tblPrEx>
         <w:trPr>
           <w:cantSplit/>
         </w:trPr>
@@ -1641,20 +1544,21 @@
                 <w:sz w:val="16"/>
                 <w:szCs w:val="16"/>
               </w:rPr>
-              <w:t>2.7.1.2</w:t>
+              <w:t>2.7.1.</w:t>
+            </w:r>
+            <w:r>
+              <w:rPr>
+                <w:rFonts w:ascii="Calibri" w:hAnsi="Calibri" w:cs="Calibri"/>
+                <w:color w:val="000000"/>
+                <w:sz w:val="16"/>
+                <w:szCs w:val="16"/>
+              </w:rPr>
+              <w:t>3</w:t>
             </w:r>
           </w:p>
         </w:tc>
       </w:tr>
       <w:tr>
-        <w:tblPrEx>
-          <w:tblCellMar>
-            <w:top w:w="0" w:type="dxa"/>
-            <w:left w:w="0" w:type="dxa"/>
-            <w:bottom w:w="0" w:type="dxa"/>
-            <w:right w:w="0" w:type="dxa"/>
-          </w:tblCellMar>
-        </w:tblPrEx>
         <w:trPr>
           <w:cantSplit/>
         </w:trPr>
@@ -2068,14 +1972,6 @@
         <w:gridCol w:w="1134"/>
       </w:tblGrid>
       <w:tr>
-        <w:tblPrEx>
-          <w:tblCellMar>
-            <w:top w:w="0" w:type="dxa"/>
-            <w:left w:w="0" w:type="dxa"/>
-            <w:bottom w:w="0" w:type="dxa"/>
-            <w:right w:w="0" w:type="dxa"/>
-          </w:tblCellMar>
-        </w:tblPrEx>
         <w:trPr>
           <w:cantSplit/>
           <w:tblHeader/>
@@ -2258,14 +2154,6 @@
         </w:tc>
       </w:tr>
       <w:tr>
-        <w:tblPrEx>
-          <w:tblCellMar>
-            <w:top w:w="0" w:type="dxa"/>
-            <w:left w:w="0" w:type="dxa"/>
-            <w:bottom w:w="0" w:type="dxa"/>
-            <w:right w:w="0" w:type="dxa"/>
-          </w:tblCellMar>
-        </w:tblPrEx>
         <w:trPr>
           <w:cantSplit/>
         </w:trPr>
@@ -2493,16 +2381,7 @@
         <w:sz w:val="14"/>
         <w:szCs w:val="14"/>
       </w:rPr>
-      <w:t>©</w:t>
-    </w:r>
-    <w:r>
-      <w:rPr>
-        <w:rFonts w:ascii="Arial" w:hAnsi="Arial" w:cs="Arial"/>
-        <w:color w:val="000000"/>
-        <w:sz w:val="14"/>
-        <w:szCs w:val="14"/>
-      </w:rPr>
-      <w:t xml:space="preserve"> </w:t>
+      <w:t xml:space="preserve">© </w:t>
     </w:r>
     <w:r>
       <w:rPr>
@@ -8537,6 +8416,7 @@
   <w:style w:type="paragraph" w:default="1" w:styleId="Normal">
     <w:name w:val="Normal"/>
     <w:qFormat/>
+    <w:rsid w:val="00A9713D"/>
   </w:style>
   <w:style w:type="character" w:default="1" w:styleId="DefaultParagraphFont">
     <w:name w:val="Default Paragraph Font"/>

</xml_diff>